<commit_message>
changement de la photo du diagramme de classe dans le document 2TUP
</commit_message>
<xml_diff>
--- a/Documents_2TUP/ModeleStatiqueDynamique_Zoo.docx
+++ b/Documents_2TUP/ModeleStatiqueDynamique_Zoo.docx
@@ -448,6 +448,9 @@
     <w:p>
       <w:pPr>
         <w:pStyle w:val="Heading1"/>
+        <w:rPr>
+          <w:rFonts w:hint="eastAsia"/>
+        </w:rPr>
       </w:pPr>
       <w:r>
         <w:lastRenderedPageBreak/>
@@ -472,10 +475,10 @@
         </w:rPr>
         <w:lastRenderedPageBreak/>
         <w:drawing>
-          <wp:inline distT="0" distB="0" distL="0" distR="0" wp14:anchorId="08E6C085" wp14:editId="38D936A1">
-            <wp:extent cx="6451600" cy="8788400"/>
-            <wp:effectExtent l="0" t="0" r="6350" b="0"/>
-            <wp:docPr id="1" name="Picture 1" descr="Diagram&#10;&#10;Description automatically generated"/>
+          <wp:inline distT="0" distB="0" distL="0" distR="0" wp14:anchorId="13495EF3" wp14:editId="240D65A1">
+            <wp:extent cx="4375150" cy="9251950"/>
+            <wp:effectExtent l="0" t="0" r="6350" b="6350"/>
+            <wp:docPr id="2" name="Picture 2" descr="Diagram&#10;&#10;Description automatically generated"/>
             <wp:cNvGraphicFramePr>
               <a:graphicFrameLocks xmlns:a="http://schemas.openxmlformats.org/drawingml/2006/main" noChangeAspect="1"/>
             </wp:cNvGraphicFramePr>
@@ -483,7 +486,7 @@
               <a:graphicData uri="http://schemas.openxmlformats.org/drawingml/2006/picture">
                 <pic:pic xmlns:pic="http://schemas.openxmlformats.org/drawingml/2006/picture">
                   <pic:nvPicPr>
-                    <pic:cNvPr id="1" name="Picture 1" descr="Diagram&#10;&#10;Description automatically generated"/>
+                    <pic:cNvPr id="2" name="Picture 2" descr="Diagram&#10;&#10;Description automatically generated"/>
                     <pic:cNvPicPr>
                       <a:picLocks noChangeAspect="1" noChangeArrowheads="1"/>
                     </pic:cNvPicPr>
@@ -504,7 +507,7 @@
                   <pic:spPr bwMode="auto">
                     <a:xfrm>
                       <a:off x="0" y="0"/>
-                      <a:ext cx="6451600" cy="8788400"/>
+                      <a:ext cx="4375150" cy="9251950"/>
                     </a:xfrm>
                     <a:prstGeom prst="rect">
                       <a:avLst/>
@@ -595,21 +598,11 @@
     <w:r>
       <w:t>/</w:t>
     </w:r>
-    <w:r>
-      <w:fldChar w:fldCharType="begin"/>
-    </w:r>
-    <w:r>
-      <w:instrText xml:space="preserve"> NUMPAGES </w:instrText>
-    </w:r>
-    <w:r>
-      <w:fldChar w:fldCharType="separate"/>
-    </w:r>
-    <w:r>
-      <w:t>2</w:t>
-    </w:r>
-    <w:r>
-      <w:fldChar w:fldCharType="end"/>
-    </w:r>
+    <w:fldSimple w:instr=" NUMPAGES ">
+      <w:r>
+        <w:t>2</w:t>
+      </w:r>
+    </w:fldSimple>
   </w:p>
 </w:ftr>
 </file>

</xml_diff>

<commit_message>
changement de la photo du diagramme de classe
</commit_message>
<xml_diff>
--- a/Documents_2TUP/ModeleStatiqueDynamique_Zoo.docx
+++ b/Documents_2TUP/ModeleStatiqueDynamique_Zoo.docx
@@ -475,10 +475,10 @@
         </w:rPr>
         <w:lastRenderedPageBreak/>
         <w:drawing>
-          <wp:inline distT="0" distB="0" distL="0" distR="0" wp14:anchorId="13495EF3" wp14:editId="240D65A1">
-            <wp:extent cx="4375150" cy="9251950"/>
-            <wp:effectExtent l="0" t="0" r="6350" b="6350"/>
-            <wp:docPr id="2" name="Picture 2" descr="Diagram&#10;&#10;Description automatically generated"/>
+          <wp:inline distT="0" distB="0" distL="0" distR="0" wp14:anchorId="21706836" wp14:editId="0E649C2D">
+            <wp:extent cx="4549775" cy="9251950"/>
+            <wp:effectExtent l="0" t="0" r="3175" b="6350"/>
+            <wp:docPr id="1" name="Picture 1" descr="Diagram, schematic&#10;&#10;Description automatically generated"/>
             <wp:cNvGraphicFramePr>
               <a:graphicFrameLocks xmlns:a="http://schemas.openxmlformats.org/drawingml/2006/main" noChangeAspect="1"/>
             </wp:cNvGraphicFramePr>
@@ -486,7 +486,7 @@
               <a:graphicData uri="http://schemas.openxmlformats.org/drawingml/2006/picture">
                 <pic:pic xmlns:pic="http://schemas.openxmlformats.org/drawingml/2006/picture">
                   <pic:nvPicPr>
-                    <pic:cNvPr id="2" name="Picture 2" descr="Diagram&#10;&#10;Description automatically generated"/>
+                    <pic:cNvPr id="1" name="Picture 1" descr="Diagram, schematic&#10;&#10;Description automatically generated"/>
                     <pic:cNvPicPr>
                       <a:picLocks noChangeAspect="1" noChangeArrowheads="1"/>
                     </pic:cNvPicPr>
@@ -507,7 +507,7 @@
                   <pic:spPr bwMode="auto">
                     <a:xfrm>
                       <a:off x="0" y="0"/>
-                      <a:ext cx="4375150" cy="9251950"/>
+                      <a:ext cx="4549775" cy="9251950"/>
                     </a:xfrm>
                     <a:prstGeom prst="rect">
                       <a:avLst/>
@@ -598,11 +598,21 @@
     <w:r>
       <w:t>/</w:t>
     </w:r>
-    <w:fldSimple w:instr=" NUMPAGES ">
-      <w:r>
-        <w:t>2</w:t>
-      </w:r>
-    </w:fldSimple>
+    <w:r>
+      <w:fldChar w:fldCharType="begin"/>
+    </w:r>
+    <w:r>
+      <w:instrText xml:space="preserve"> NUMPAGES </w:instrText>
+    </w:r>
+    <w:r>
+      <w:fldChar w:fldCharType="separate"/>
+    </w:r>
+    <w:r>
+      <w:t>2</w:t>
+    </w:r>
+    <w:r>
+      <w:fldChar w:fldCharType="end"/>
+    </w:r>
   </w:p>
 </w:ftr>
 </file>

</xml_diff>